<commit_message>
Store data in MySql and Accessing it is next
</commit_message>
<xml_diff>
--- a/Project Synopsis.docx
+++ b/Project Synopsis.docx
@@ -54,7 +54,23 @@
           <w:sz w:val="24"/>
           <w:szCs w:val="24"/>
         </w:rPr>
-        <w:t>The "Finance Insights Dashboard" project aims to provide an automated, comprehensive solution for extracting, analyzing, and presenting financial data in a user-friendly web interface. By leveraging web scraping techniques, data analysis, and interactive visualizations, this project delivers timely financial insights tailored to client needs.</w:t>
+        <w:t xml:space="preserve">The "Finance Insights Dashboard" project aims to provide an automated, comprehensive solution for extracting, </w:t>
+      </w:r>
+      <w:proofErr w:type="spellStart"/>
+      <w:r>
+        <w:rPr>
+          <w:sz w:val="24"/>
+          <w:szCs w:val="24"/>
+        </w:rPr>
+        <w:t>analyzing</w:t>
+      </w:r>
+      <w:proofErr w:type="spellEnd"/>
+      <w:r>
+        <w:rPr>
+          <w:sz w:val="24"/>
+          <w:szCs w:val="24"/>
+        </w:rPr>
+        <w:t>, and presenting financial data in a user-friendly web interface. By leveraging web scraping techniques, data analysis, and interactive visualizations, this project delivers timely financial insights tailored to client needs.</w:t>
       </w:r>
     </w:p>
     <w:p/>
@@ -103,7 +119,23 @@
           <w:sz w:val="24"/>
           <w:szCs w:val="24"/>
         </w:rPr>
-        <w:t>- Data Analysis and Visualization: Analyze the extracted data and create insightful visualizations to highlight key financial trends and metrics.</w:t>
+        <w:t xml:space="preserve">- Data Analysis and Visualization: </w:t>
+      </w:r>
+      <w:proofErr w:type="spellStart"/>
+      <w:r>
+        <w:rPr>
+          <w:sz w:val="24"/>
+          <w:szCs w:val="24"/>
+        </w:rPr>
+        <w:t>Analyze</w:t>
+      </w:r>
+      <w:proofErr w:type="spellEnd"/>
+      <w:r>
+        <w:rPr>
+          <w:sz w:val="24"/>
+          <w:szCs w:val="24"/>
+        </w:rPr>
+        <w:t xml:space="preserve"> the extracted data and create insightful visualizations to highlight key financial trends and metrics.</w:t>
       </w:r>
     </w:p>
     <w:p>
@@ -204,8 +236,6 @@
       </w:r>
       <w:r>
         <w:tab/>
-      </w:r>
-      <w:r>
         <w:t xml:space="preserve">    - Manage user settings and preferences.</w:t>
       </w:r>
     </w:p>
@@ -220,8 +250,6 @@
       </w:r>
       <w:r>
         <w:tab/>
-      </w:r>
-      <w:r>
         <w:t xml:space="preserve">    - Define roles for admin and clients.</w:t>
       </w:r>
     </w:p>
@@ -231,8 +259,6 @@
       </w:r>
       <w:r>
         <w:tab/>
-      </w:r>
-      <w:r>
         <w:t xml:space="preserve">    - Admins manage the system and client access.</w:t>
       </w:r>
     </w:p>
@@ -242,9 +268,15 @@
       </w:r>
       <w:r>
         <w:tab/>
-      </w:r>
-      <w:r>
-        <w:t xml:space="preserve">    - Clients access and view financial insights.</w:t>
+        <w:t xml:space="preserve">    - </w:t>
+      </w:r>
+      <w:proofErr w:type="gramStart"/>
+      <w:r>
+        <w:t>Clients</w:t>
+      </w:r>
+      <w:proofErr w:type="gramEnd"/>
+      <w:r>
+        <w:t xml:space="preserve"> access and view financial insights.</w:t>
       </w:r>
     </w:p>
     <w:p/>
@@ -268,8 +300,6 @@
       </w:r>
       <w:r>
         <w:tab/>
-      </w:r>
-      <w:r>
         <w:t xml:space="preserve"> - Develop scripts to extract financial data from one selected website.</w:t>
       </w:r>
     </w:p>
@@ -284,8 +314,6 @@
       </w:r>
       <w:r>
         <w:tab/>
-      </w:r>
-      <w:r>
         <w:t xml:space="preserve">  - Design a SQL database schema to store the scraped data.</w:t>
       </w:r>
     </w:p>
@@ -295,8 +323,6 @@
       </w:r>
       <w:r>
         <w:tab/>
-      </w:r>
-      <w:r>
         <w:t xml:space="preserve">  - Implement data insertion, updating, and retrieval mechanisms.</w:t>
       </w:r>
     </w:p>
@@ -320,8 +346,6 @@
       </w:r>
       <w:r>
         <w:tab/>
-      </w:r>
-      <w:r>
         <w:t xml:space="preserve">   - Clean and preprocess the scraped data using Pandas.</w:t>
       </w:r>
     </w:p>
@@ -331,8 +355,6 @@
       </w:r>
       <w:r>
         <w:tab/>
-      </w:r>
-      <w:r>
         <w:t xml:space="preserve">   - Handle missing values, inconsistent formats, and duplicates.</w:t>
       </w:r>
     </w:p>
@@ -347,8 +369,6 @@
       </w:r>
       <w:r>
         <w:tab/>
-      </w:r>
-      <w:r>
         <w:t xml:space="preserve">   - Perform basic analysis to identify key financial metrics and trends.</w:t>
       </w:r>
     </w:p>
@@ -358,8 +378,6 @@
       </w:r>
       <w:r>
         <w:tab/>
-      </w:r>
-      <w:r>
         <w:t xml:space="preserve">  - Calculate metrics such as averages, growth rates, and comparisons.</w:t>
       </w:r>
     </w:p>
@@ -383,8 +401,6 @@
       </w:r>
       <w:r>
         <w:tab/>
-      </w:r>
-      <w:r>
         <w:t xml:space="preserve">  - Create key interactive charts using D3.js or Chart.js.</w:t>
       </w:r>
     </w:p>
@@ -394,8 +410,6 @@
       </w:r>
       <w:r>
         <w:tab/>
-      </w:r>
-      <w:r>
         <w:t xml:space="preserve">  - Types of visualizations may include line charts, bar charts, and pie charts.</w:t>
       </w:r>
     </w:p>
@@ -410,8 +424,6 @@
       </w:r>
       <w:r>
         <w:tab/>
-      </w:r>
-      <w:r>
         <w:t xml:space="preserve">  - Generate summary reports displaying key financial insights.</w:t>
       </w:r>
     </w:p>
@@ -435,8 +447,6 @@
       </w:r>
       <w:r>
         <w:tab/>
-      </w:r>
-      <w:r>
         <w:t xml:space="preserve">  - Implement the backend using Flask to serve data and handle user requests.</w:t>
       </w:r>
     </w:p>
@@ -446,8 +456,6 @@
       </w:r>
       <w:r>
         <w:tab/>
-      </w:r>
-      <w:r>
         <w:t xml:space="preserve">  - Develop API endpoints for data retrieval and user management.</w:t>
       </w:r>
     </w:p>
@@ -462,8 +470,6 @@
       </w:r>
       <w:r>
         <w:tab/>
-      </w:r>
-      <w:r>
         <w:t>- Create a responsive web interface using HTML, CSS, and JavaScript.</w:t>
       </w:r>
     </w:p>
@@ -473,8 +479,6 @@
       </w:r>
       <w:r>
         <w:tab/>
-      </w:r>
-      <w:r>
         <w:t xml:space="preserve"> - Design intuitive navigation and layouts for easy data interpretation.</w:t>
       </w:r>
     </w:p>
@@ -489,8 +493,6 @@
       </w:r>
       <w:r>
         <w:tab/>
-      </w:r>
-      <w:r>
         <w:t xml:space="preserve"> - Embed interactive visualizations into the web interface.</w:t>
       </w:r>
     </w:p>
@@ -500,8 +502,6 @@
       </w:r>
       <w:r>
         <w:tab/>
-      </w:r>
-      <w:r>
         <w:t xml:space="preserve">  - Ensure seamless interaction between frontend and backend components.</w:t>
       </w:r>
     </w:p>
@@ -525,8 +525,6 @@
       </w:r>
       <w:r>
         <w:tab/>
-      </w:r>
-      <w:r>
         <w:t xml:space="preserve">  - Notify users about the latest data updates and reports.</w:t>
       </w:r>
     </w:p>
@@ -541,8 +539,6 @@
       </w:r>
       <w:r>
         <w:tab/>
-      </w:r>
-      <w:r>
         <w:t xml:space="preserve">    - Provide alerts for system issues or updates to users and admins.</w:t>
       </w:r>
     </w:p>
@@ -605,7 +601,23 @@
           <w:sz w:val="24"/>
           <w:szCs w:val="24"/>
         </w:rPr>
-        <w:t>- Python: Employed for web scraping and data analysis. Libraries such as BeautifulSoup and Scrapy will be used for scraping, while Pandas and Matplotlib/Seaborn will handle data analysis and visualization.</w:t>
+        <w:t xml:space="preserve">- Python: Employed for web scraping and data analysis. Libraries such as </w:t>
+      </w:r>
+      <w:proofErr w:type="spellStart"/>
+      <w:r>
+        <w:rPr>
+          <w:sz w:val="24"/>
+          <w:szCs w:val="24"/>
+        </w:rPr>
+        <w:t>BeautifulSoup</w:t>
+      </w:r>
+      <w:proofErr w:type="spellEnd"/>
+      <w:r>
+        <w:rPr>
+          <w:sz w:val="24"/>
+          <w:szCs w:val="24"/>
+        </w:rPr>
+        <w:t xml:space="preserve"> and Scrapy will be used for scraping, while Pandas and Matplotlib/Seaborn will handle data analysis and visualization.</w:t>
       </w:r>
     </w:p>
     <w:p>

</xml_diff>